<commit_message>
Local changes(does not matter)
</commit_message>
<xml_diff>
--- a/Documentation/Project Vision.docx
+++ b/Documentation/Project Vision.docx
@@ -1,16 +1,17 @@
 
 <file path=word/document.xml><?xml version="1.0" encoding="utf-8"?>
-<w:document xmlns:wpc="http://schemas.microsoft.com/office/word/2010/wordprocessingCanvas" xmlns:cx="http://schemas.microsoft.com/office/drawing/2014/chartex" xmlns:mc="http://schemas.openxmlformats.org/markup-compatibility/2006" xmlns:o="urn:schemas-microsoft-com:office:office" xmlns:r="http://schemas.openxmlformats.org/officeDocument/2006/relationships" xmlns:m="http://schemas.openxmlformats.org/officeDocument/2006/math" xmlns:v="urn:schemas-microsoft-com:vml" xmlns:wp14="http://schemas.microsoft.com/office/word/2010/wordprocessingDrawing" xmlns:wp="http://schemas.openxmlformats.org/drawingml/2006/wordprocessingDrawing" xmlns:w10="urn:schemas-microsoft-com:office:word" xmlns:w="http://schemas.openxmlformats.org/wordprocessingml/2006/main" xmlns:w14="http://schemas.microsoft.com/office/word/2010/wordml" xmlns:w15="http://schemas.microsoft.com/office/word/2012/wordml" xmlns:w16se="http://schemas.microsoft.com/office/word/2015/wordml/symex" xmlns:wpg="http://schemas.microsoft.com/office/word/2010/wordprocessingGroup" xmlns:wpi="http://schemas.microsoft.com/office/word/2010/wordprocessingInk" xmlns:wne="http://schemas.microsoft.com/office/word/2006/wordml" xmlns:wps="http://schemas.microsoft.com/office/word/2010/wordprocessingShape" mc:Ignorable="w14 w15 w16se wp14">
+<w:document xmlns:wpc="http://schemas.microsoft.com/office/word/2010/wordprocessingCanvas" xmlns:cx="http://schemas.microsoft.com/office/drawing/2014/chartex" xmlns:cx1="http://schemas.microsoft.com/office/drawing/2015/9/8/chartex" xmlns:mc="http://schemas.openxmlformats.org/markup-compatibility/2006" xmlns:o="urn:schemas-microsoft-com:office:office" xmlns:r="http://schemas.openxmlformats.org/officeDocument/2006/relationships" xmlns:m="http://schemas.openxmlformats.org/officeDocument/2006/math" xmlns:v="urn:schemas-microsoft-com:vml" xmlns:wp14="http://schemas.microsoft.com/office/word/2010/wordprocessingDrawing" xmlns:wp="http://schemas.openxmlformats.org/drawingml/2006/wordprocessingDrawing" xmlns:w10="urn:schemas-microsoft-com:office:word" xmlns:w="http://schemas.openxmlformats.org/wordprocessingml/2006/main" xmlns:w14="http://schemas.microsoft.com/office/word/2010/wordml" xmlns:w15="http://schemas.microsoft.com/office/word/2012/wordml" xmlns:w16se="http://schemas.microsoft.com/office/word/2015/wordml/symex" xmlns:wpg="http://schemas.microsoft.com/office/word/2010/wordprocessingGroup" xmlns:wpi="http://schemas.microsoft.com/office/word/2010/wordprocessingInk" xmlns:wne="http://schemas.microsoft.com/office/word/2006/wordml" xmlns:wps="http://schemas.microsoft.com/office/word/2010/wordprocessingShape" mc:Ignorable="w14 w15 w16se wp14">
   <w:body>
     <w:p>
       <w:pPr>
         <w:pStyle w:val="Title"/>
         <w:jc w:val="left"/>
       </w:pPr>
-      <w:bookmarkStart w:id="0" w:name="_GoBack"/>
-      <w:bookmarkEnd w:id="0"/>
-      <w:r>
-        <w:t>BIMgo</w:t>
+      <w:r>
+        <w:t>BIMG</w:t>
+      </w:r>
+      <w:r>
+        <w:t>o</w:t>
       </w:r>
       <w:r>
         <w:fldChar w:fldCharType="begin"/>
@@ -3910,38 +3911,27 @@
       <w:r>
         <w:br w:type="page"/>
       </w:r>
-      <w:r>
-        <w:lastRenderedPageBreak/>
-        <w:fldChar w:fldCharType="begin"/>
-      </w:r>
-      <w:r>
-        <w:instrText xml:space="preserve"> TITLE  \* MERGEFORMAT </w:instrText>
-      </w:r>
-      <w:r>
-        <w:fldChar w:fldCharType="separate"/>
-      </w:r>
-      <w:r>
-        <w:t>Vision</w:t>
-      </w:r>
-      <w:r>
-        <w:fldChar w:fldCharType="end"/>
-      </w:r>
+      <w:fldSimple w:instr=" TITLE  \* MERGEFORMAT ">
+        <w:r>
+          <w:t>Vision</w:t>
+        </w:r>
+      </w:fldSimple>
     </w:p>
     <w:p>
       <w:pPr>
         <w:pStyle w:val="Heading1"/>
       </w:pPr>
-      <w:bookmarkStart w:id="1" w:name="_Toc456598586"/>
-      <w:bookmarkStart w:id="2" w:name="_Toc456600917"/>
-      <w:bookmarkStart w:id="3" w:name="_Toc480278838"/>
-      <w:bookmarkStart w:id="4" w:name="_Toc436203377"/>
-      <w:bookmarkStart w:id="5" w:name="_Toc452813577"/>
+      <w:bookmarkStart w:id="0" w:name="_Toc456598586"/>
+      <w:bookmarkStart w:id="1" w:name="_Toc456600917"/>
+      <w:bookmarkStart w:id="2" w:name="_Toc480278838"/>
+      <w:bookmarkStart w:id="3" w:name="_Toc436203377"/>
+      <w:bookmarkStart w:id="4" w:name="_Toc452813577"/>
       <w:r>
         <w:t>Introduction</w:t>
       </w:r>
+      <w:bookmarkEnd w:id="0"/>
       <w:bookmarkEnd w:id="1"/>
       <w:bookmarkEnd w:id="2"/>
-      <w:bookmarkEnd w:id="3"/>
     </w:p>
     <w:p>
       <w:pPr>
@@ -3954,7 +3944,19 @@
         <w:rPr>
           <w:i w:val="0"/>
         </w:rPr>
-        <w:t>&lt;&lt;System Name&gt;&gt;</w:t>
+        <w:t>&lt;&lt;</w:t>
+      </w:r>
+      <w:r>
+        <w:rPr>
+          <w:i w:val="0"/>
+        </w:rPr>
+        <w:t>BIMGo</w:t>
+      </w:r>
+      <w:r>
+        <w:rPr>
+          <w:i w:val="0"/>
+        </w:rPr>
+        <w:t>&gt;&gt;</w:t>
       </w:r>
       <w:r>
         <w:t xml:space="preserve">. It focuses on the capabilities needed by the stakeholders and the target users, and </w:t>
@@ -3973,7 +3975,19 @@
         <w:rPr>
           <w:i w:val="0"/>
         </w:rPr>
-        <w:t>&lt;&lt;System Name&gt;&gt;</w:t>
+        <w:t>&lt;&lt;</w:t>
+      </w:r>
+      <w:r>
+        <w:rPr>
+          <w:i w:val="0"/>
+        </w:rPr>
+        <w:t>BIMGo</w:t>
+      </w:r>
+      <w:r>
+        <w:rPr>
+          <w:i w:val="0"/>
+        </w:rPr>
+        <w:t>&gt;&gt;</w:t>
       </w:r>
       <w:r>
         <w:t xml:space="preserve"> fulfills these needs are detailed in the use-case and supplementary specifications.]</w:t>
@@ -4011,19 +4025,22 @@
       <w:pPr>
         <w:pStyle w:val="Heading2"/>
       </w:pPr>
-      <w:bookmarkStart w:id="6" w:name="_Toc456598587"/>
-      <w:bookmarkStart w:id="7" w:name="_Toc456600918"/>
-      <w:bookmarkStart w:id="8" w:name="_Toc480278839"/>
+      <w:bookmarkStart w:id="5" w:name="_Toc456598587"/>
+      <w:bookmarkStart w:id="6" w:name="_Toc456600918"/>
+      <w:bookmarkStart w:id="7" w:name="_Toc480278839"/>
       <w:r>
         <w:t>Purpose</w:t>
       </w:r>
+      <w:bookmarkEnd w:id="5"/>
       <w:bookmarkEnd w:id="6"/>
       <w:bookmarkEnd w:id="7"/>
-      <w:bookmarkEnd w:id="8"/>
     </w:p>
     <w:p>
       <w:pPr>
         <w:pStyle w:val="InfoBlue"/>
+        <w:rPr>
+          <w:rtl/>
+        </w:rPr>
       </w:pPr>
       <w:r>
         <w:t xml:space="preserve">[Specify the purpose of this </w:t>
@@ -4051,17 +4068,169 @@
     </w:p>
     <w:p>
       <w:pPr>
+        <w:pStyle w:val="BodyText"/>
+        <w:rPr>
+          <w:rFonts w:hint="cs"/>
+          <w:rtl/>
+          <w:lang w:bidi="ar-EG"/>
+        </w:rPr>
+      </w:pPr>
+      <w:r>
+        <w:t xml:space="preserve">The aim of this document is to clarify the subject of the graduation project (Building Information Modeling), present the basic concepts related to this subject, the expected opportunities of that project in the </w:t>
+      </w:r>
+    </w:p>
+    <w:p>
+      <w:pPr>
+        <w:widowControl/>
+        <w:tabs>
+          <w:tab w:val="left" w:pos="916"/>
+          <w:tab w:val="left" w:pos="1832"/>
+          <w:tab w:val="left" w:pos="2748"/>
+          <w:tab w:val="left" w:pos="3664"/>
+          <w:tab w:val="left" w:pos="4580"/>
+          <w:tab w:val="left" w:pos="5496"/>
+          <w:tab w:val="left" w:pos="6412"/>
+          <w:tab w:val="left" w:pos="7328"/>
+          <w:tab w:val="left" w:pos="8244"/>
+          <w:tab w:val="left" w:pos="9160"/>
+          <w:tab w:val="left" w:pos="10076"/>
+          <w:tab w:val="left" w:pos="10992"/>
+          <w:tab w:val="left" w:pos="11908"/>
+          <w:tab w:val="left" w:pos="12824"/>
+          <w:tab w:val="left" w:pos="13740"/>
+          <w:tab w:val="left" w:pos="14656"/>
+        </w:tabs>
+        <w:spacing w:line="240" w:lineRule="auto"/>
+        <w:rPr>
+          <w:rFonts w:asciiTheme="majorBidi" w:hAnsiTheme="majorBidi" w:cstheme="majorBidi" w:hint="cs"/>
+          <w:rtl/>
+          <w:lang w:bidi="ar-EG"/>
+        </w:rPr>
+      </w:pPr>
+      <w:proofErr w:type="gramStart"/>
+      <w:r>
+        <w:rPr>
+          <w:rFonts w:asciiTheme="majorBidi" w:hAnsiTheme="majorBidi" w:cstheme="majorBidi"/>
+          <w:lang w:val="en"/>
+        </w:rPr>
+        <w:t xml:space="preserve">The </w:t>
+      </w:r>
+      <w:r>
+        <w:rPr>
+          <w:rFonts w:asciiTheme="majorBidi" w:hAnsiTheme="majorBidi" w:cstheme="majorBidi"/>
+          <w:lang w:val="en"/>
+        </w:rPr>
+        <w:t>aim of this document is to clarify the subject of the graduation project</w:t>
+      </w:r>
+      <w:r>
+        <w:rPr>
+          <w:rFonts w:asciiTheme="majorBidi" w:hAnsiTheme="majorBidi" w:cstheme="majorBidi"/>
+          <w:lang w:val="en"/>
+        </w:rPr>
+        <w:t xml:space="preserve"> </w:t>
+      </w:r>
+      <w:r>
+        <w:rPr>
+          <w:rFonts w:asciiTheme="majorBidi" w:hAnsiTheme="majorBidi" w:cstheme="majorBidi"/>
+          <w:lang w:val="en"/>
+        </w:rPr>
+        <w:t>(Building Information Modeling)</w:t>
+      </w:r>
+      <w:r>
+        <w:rPr>
+          <w:rFonts w:asciiTheme="majorBidi" w:hAnsiTheme="majorBidi" w:cstheme="majorBidi"/>
+          <w:lang w:val="en"/>
+        </w:rPr>
+        <w:t xml:space="preserve"> and to present the basic concepts related to that subject as well as the </w:t>
+      </w:r>
+      <w:r>
+        <w:rPr>
+          <w:rFonts w:asciiTheme="majorBidi" w:hAnsiTheme="majorBidi" w:cstheme="majorBidi"/>
+          <w:lang w:val="en"/>
+        </w:rPr>
+        <w:t xml:space="preserve">expected </w:t>
+      </w:r>
+      <w:r>
+        <w:rPr>
+          <w:rFonts w:asciiTheme="majorBidi" w:hAnsiTheme="majorBidi" w:cstheme="majorBidi"/>
+          <w:lang w:val="en"/>
+        </w:rPr>
+        <w:t>opportunities of that project in the construction industry and architecture with a presentation of the sta</w:t>
+      </w:r>
+      <w:r>
+        <w:rPr>
+          <w:rFonts w:asciiTheme="majorBidi" w:hAnsiTheme="majorBidi" w:cstheme="majorBidi"/>
+          <w:lang w:val="en"/>
+        </w:rPr>
+        <w:t>keholders associated with this</w:t>
+      </w:r>
+      <w:r>
+        <w:rPr>
+          <w:rFonts w:asciiTheme="majorBidi" w:hAnsiTheme="majorBidi" w:cstheme="majorBidi"/>
+          <w:lang w:val="en"/>
+        </w:rPr>
+        <w:t xml:space="preserve"> project </w:t>
+      </w:r>
+      <w:r>
+        <w:rPr>
+          <w:rFonts w:asciiTheme="majorBidi" w:hAnsiTheme="majorBidi" w:cstheme="majorBidi"/>
+          <w:lang w:val="en"/>
+        </w:rPr>
+        <w:t xml:space="preserve">and an overall </w:t>
+      </w:r>
+      <w:r>
+        <w:rPr>
+          <w:rFonts w:asciiTheme="majorBidi" w:hAnsiTheme="majorBidi" w:cstheme="majorBidi"/>
+          <w:lang w:val="en"/>
+        </w:rPr>
+        <w:t xml:space="preserve">presentation of the </w:t>
+      </w:r>
+      <w:r>
+        <w:rPr>
+          <w:rFonts w:asciiTheme="majorBidi" w:hAnsiTheme="majorBidi" w:cstheme="majorBidi"/>
+          <w:lang w:val="en"/>
+        </w:rPr>
+        <w:t>capabilities</w:t>
+      </w:r>
+      <w:r>
+        <w:rPr>
+          <w:rFonts w:asciiTheme="majorBidi" w:hAnsiTheme="majorBidi" w:cstheme="majorBidi"/>
+          <w:lang w:val="en"/>
+        </w:rPr>
+        <w:t xml:space="preserve"> of that project and </w:t>
+      </w:r>
+      <w:r>
+        <w:rPr>
+          <w:rFonts w:asciiTheme="majorBidi" w:hAnsiTheme="majorBidi" w:cstheme="majorBidi"/>
+          <w:lang w:val="en"/>
+        </w:rPr>
+        <w:t>system requirements needed to run</w:t>
+      </w:r>
+      <w:proofErr w:type="gramEnd"/>
+    </w:p>
+    <w:p>
+      <w:pPr>
+        <w:pStyle w:val="InfoBlue"/>
+      </w:pPr>
+    </w:p>
+    <w:p>
+      <w:pPr>
+        <w:pStyle w:val="BodyText"/>
+      </w:pPr>
+    </w:p>
+    <w:p>
+      <w:pPr>
         <w:pStyle w:val="Heading2"/>
       </w:pPr>
-      <w:bookmarkStart w:id="9" w:name="_Toc456598588"/>
-      <w:bookmarkStart w:id="10" w:name="_Toc456600919"/>
-      <w:bookmarkStart w:id="11" w:name="_Toc480278840"/>
+      <w:bookmarkStart w:id="8" w:name="_Toc456598588"/>
+      <w:bookmarkStart w:id="9" w:name="_Toc456600919"/>
+      <w:bookmarkStart w:id="10" w:name="_Toc480278840"/>
       <w:r>
         <w:t>Scope</w:t>
       </w:r>
+      <w:bookmarkEnd w:id="8"/>
       <w:bookmarkEnd w:id="9"/>
       <w:bookmarkEnd w:id="10"/>
-      <w:bookmarkEnd w:id="11"/>
     </w:p>
     <w:p>
       <w:pPr>
@@ -4080,6 +4249,7 @@
       <w:r>
         <w:t>document; what Project(s) it is associated with and anything else that is affected or influenced by this document.]</w:t>
       </w:r>
+      <w:bookmarkStart w:id="11" w:name="_GoBack"/>
     </w:p>
     <w:p>
       <w:pPr>
@@ -4088,6 +4258,7 @@
       <w:bookmarkStart w:id="12" w:name="_Toc456598589"/>
       <w:bookmarkStart w:id="13" w:name="_Toc456600920"/>
       <w:bookmarkStart w:id="14" w:name="_Toc480278841"/>
+      <w:bookmarkEnd w:id="11"/>
       <w:r>
         <w:t>Definitions, Acronyms, and Abbreviations</w:t>
       </w:r>
@@ -4153,8 +4324,8 @@
       <w:r>
         <w:t>Positioning</w:t>
       </w:r>
+      <w:bookmarkEnd w:id="3"/>
       <w:bookmarkEnd w:id="4"/>
-      <w:bookmarkEnd w:id="5"/>
       <w:bookmarkEnd w:id="18"/>
     </w:p>
     <w:p>
@@ -8222,7 +8393,7 @@
 </file>
 
 <file path=word/endnotes.xml><?xml version="1.0" encoding="utf-8"?>
-<w:endnotes xmlns:wpc="http://schemas.microsoft.com/office/word/2010/wordprocessingCanvas" xmlns:cx="http://schemas.microsoft.com/office/drawing/2014/chartex" xmlns:mc="http://schemas.openxmlformats.org/markup-compatibility/2006" xmlns:o="urn:schemas-microsoft-com:office:office" xmlns:r="http://schemas.openxmlformats.org/officeDocument/2006/relationships" xmlns:m="http://schemas.openxmlformats.org/officeDocument/2006/math" xmlns:v="urn:schemas-microsoft-com:vml" xmlns:wp14="http://schemas.microsoft.com/office/word/2010/wordprocessingDrawing" xmlns:wp="http://schemas.openxmlformats.org/drawingml/2006/wordprocessingDrawing" xmlns:w10="urn:schemas-microsoft-com:office:word" xmlns:w="http://schemas.openxmlformats.org/wordprocessingml/2006/main" xmlns:w14="http://schemas.microsoft.com/office/word/2010/wordml" xmlns:w15="http://schemas.microsoft.com/office/word/2012/wordml" xmlns:w16se="http://schemas.microsoft.com/office/word/2015/wordml/symex" xmlns:wpg="http://schemas.microsoft.com/office/word/2010/wordprocessingGroup" xmlns:wpi="http://schemas.microsoft.com/office/word/2010/wordprocessingInk" xmlns:wne="http://schemas.microsoft.com/office/word/2006/wordml" xmlns:wps="http://schemas.microsoft.com/office/word/2010/wordprocessingShape" mc:Ignorable="w14 w15 w16se wp14">
+<w:endnotes xmlns:wpc="http://schemas.microsoft.com/office/word/2010/wordprocessingCanvas" xmlns:cx="http://schemas.microsoft.com/office/drawing/2014/chartex" xmlns:cx1="http://schemas.microsoft.com/office/drawing/2015/9/8/chartex" xmlns:mc="http://schemas.openxmlformats.org/markup-compatibility/2006" xmlns:o="urn:schemas-microsoft-com:office:office" xmlns:r="http://schemas.openxmlformats.org/officeDocument/2006/relationships" xmlns:m="http://schemas.openxmlformats.org/officeDocument/2006/math" xmlns:v="urn:schemas-microsoft-com:vml" xmlns:wp14="http://schemas.microsoft.com/office/word/2010/wordprocessingDrawing" xmlns:wp="http://schemas.openxmlformats.org/drawingml/2006/wordprocessingDrawing" xmlns:w10="urn:schemas-microsoft-com:office:word" xmlns:w="http://schemas.openxmlformats.org/wordprocessingml/2006/main" xmlns:w14="http://schemas.microsoft.com/office/word/2010/wordml" xmlns:w15="http://schemas.microsoft.com/office/word/2012/wordml" xmlns:w16se="http://schemas.microsoft.com/office/word/2015/wordml/symex" xmlns:wpg="http://schemas.microsoft.com/office/word/2010/wordprocessingGroup" xmlns:wpi="http://schemas.microsoft.com/office/word/2010/wordprocessingInk" xmlns:wne="http://schemas.microsoft.com/office/word/2006/wordml" xmlns:wps="http://schemas.microsoft.com/office/word/2010/wordprocessingShape" mc:Ignorable="w14 w15 w16se wp14">
   <w:endnote w:type="separator" w:id="-1">
     <w:p>
       <w:r>
@@ -8241,7 +8412,7 @@
 </file>
 
 <file path=word/footer1.xml><?xml version="1.0" encoding="utf-8"?>
-<w:ftr xmlns:wpc="http://schemas.microsoft.com/office/word/2010/wordprocessingCanvas" xmlns:cx="http://schemas.microsoft.com/office/drawing/2014/chartex" xmlns:mc="http://schemas.openxmlformats.org/markup-compatibility/2006" xmlns:o="urn:schemas-microsoft-com:office:office" xmlns:r="http://schemas.openxmlformats.org/officeDocument/2006/relationships" xmlns:m="http://schemas.openxmlformats.org/officeDocument/2006/math" xmlns:v="urn:schemas-microsoft-com:vml" xmlns:wp14="http://schemas.microsoft.com/office/word/2010/wordprocessingDrawing" xmlns:wp="http://schemas.openxmlformats.org/drawingml/2006/wordprocessingDrawing" xmlns:w10="urn:schemas-microsoft-com:office:word" xmlns:w="http://schemas.openxmlformats.org/wordprocessingml/2006/main" xmlns:w14="http://schemas.microsoft.com/office/word/2010/wordml" xmlns:w15="http://schemas.microsoft.com/office/word/2012/wordml" xmlns:w16se="http://schemas.microsoft.com/office/word/2015/wordml/symex" xmlns:wpg="http://schemas.microsoft.com/office/word/2010/wordprocessingGroup" xmlns:wpi="http://schemas.microsoft.com/office/word/2010/wordprocessingInk" xmlns:wne="http://schemas.microsoft.com/office/word/2006/wordml" xmlns:wps="http://schemas.microsoft.com/office/word/2010/wordprocessingShape" mc:Ignorable="w14 w15 w16se wp14">
+<w:ftr xmlns:wpc="http://schemas.microsoft.com/office/word/2010/wordprocessingCanvas" xmlns:cx="http://schemas.microsoft.com/office/drawing/2014/chartex" xmlns:cx1="http://schemas.microsoft.com/office/drawing/2015/9/8/chartex" xmlns:mc="http://schemas.openxmlformats.org/markup-compatibility/2006" xmlns:o="urn:schemas-microsoft-com:office:office" xmlns:r="http://schemas.openxmlformats.org/officeDocument/2006/relationships" xmlns:m="http://schemas.openxmlformats.org/officeDocument/2006/math" xmlns:v="urn:schemas-microsoft-com:vml" xmlns:wp14="http://schemas.microsoft.com/office/word/2010/wordprocessingDrawing" xmlns:wp="http://schemas.openxmlformats.org/drawingml/2006/wordprocessingDrawing" xmlns:w10="urn:schemas-microsoft-com:office:word" xmlns:w="http://schemas.openxmlformats.org/wordprocessingml/2006/main" xmlns:w14="http://schemas.microsoft.com/office/word/2010/wordml" xmlns:w15="http://schemas.microsoft.com/office/word/2012/wordml" xmlns:w16se="http://schemas.microsoft.com/office/word/2015/wordml/symex" xmlns:wpg="http://schemas.microsoft.com/office/word/2010/wordprocessingGroup" xmlns:wpi="http://schemas.microsoft.com/office/word/2010/wordprocessingInk" xmlns:wne="http://schemas.microsoft.com/office/word/2006/wordml" xmlns:wps="http://schemas.microsoft.com/office/word/2010/wordprocessingShape" mc:Ignorable="w14 w15 w16se wp14">
   <w:tbl>
     <w:tblPr>
       <w:tblW w:w="0" w:type="auto"/>
@@ -8338,7 +8509,7 @@
               <w:rStyle w:val="PageNumber"/>
               <w:noProof/>
             </w:rPr>
-            <w:t>12</w:t>
+            <w:t>5</w:t>
           </w:r>
           <w:r>
             <w:rPr>
@@ -8359,7 +8530,7 @@
 </file>
 
 <file path=word/footnotes.xml><?xml version="1.0" encoding="utf-8"?>
-<w:footnotes xmlns:wpc="http://schemas.microsoft.com/office/word/2010/wordprocessingCanvas" xmlns:cx="http://schemas.microsoft.com/office/drawing/2014/chartex" xmlns:mc="http://schemas.openxmlformats.org/markup-compatibility/2006" xmlns:o="urn:schemas-microsoft-com:office:office" xmlns:r="http://schemas.openxmlformats.org/officeDocument/2006/relationships" xmlns:m="http://schemas.openxmlformats.org/officeDocument/2006/math" xmlns:v="urn:schemas-microsoft-com:vml" xmlns:wp14="http://schemas.microsoft.com/office/word/2010/wordprocessingDrawing" xmlns:wp="http://schemas.openxmlformats.org/drawingml/2006/wordprocessingDrawing" xmlns:w10="urn:schemas-microsoft-com:office:word" xmlns:w="http://schemas.openxmlformats.org/wordprocessingml/2006/main" xmlns:w14="http://schemas.microsoft.com/office/word/2010/wordml" xmlns:w15="http://schemas.microsoft.com/office/word/2012/wordml" xmlns:w16se="http://schemas.microsoft.com/office/word/2015/wordml/symex" xmlns:wpg="http://schemas.microsoft.com/office/word/2010/wordprocessingGroup" xmlns:wpi="http://schemas.microsoft.com/office/word/2010/wordprocessingInk" xmlns:wne="http://schemas.microsoft.com/office/word/2006/wordml" xmlns:wps="http://schemas.microsoft.com/office/word/2010/wordprocessingShape" mc:Ignorable="w14 w15 w16se wp14">
+<w:footnotes xmlns:wpc="http://schemas.microsoft.com/office/word/2010/wordprocessingCanvas" xmlns:cx="http://schemas.microsoft.com/office/drawing/2014/chartex" xmlns:cx1="http://schemas.microsoft.com/office/drawing/2015/9/8/chartex" xmlns:mc="http://schemas.openxmlformats.org/markup-compatibility/2006" xmlns:o="urn:schemas-microsoft-com:office:office" xmlns:r="http://schemas.openxmlformats.org/officeDocument/2006/relationships" xmlns:m="http://schemas.openxmlformats.org/officeDocument/2006/math" xmlns:v="urn:schemas-microsoft-com:vml" xmlns:wp14="http://schemas.microsoft.com/office/word/2010/wordprocessingDrawing" xmlns:wp="http://schemas.openxmlformats.org/drawingml/2006/wordprocessingDrawing" xmlns:w10="urn:schemas-microsoft-com:office:word" xmlns:w="http://schemas.openxmlformats.org/wordprocessingml/2006/main" xmlns:w14="http://schemas.microsoft.com/office/word/2010/wordml" xmlns:w15="http://schemas.microsoft.com/office/word/2012/wordml" xmlns:w16se="http://schemas.microsoft.com/office/word/2015/wordml/symex" xmlns:wpg="http://schemas.microsoft.com/office/word/2010/wordprocessingGroup" xmlns:wpi="http://schemas.microsoft.com/office/word/2010/wordprocessingInk" xmlns:wne="http://schemas.microsoft.com/office/word/2006/wordml" xmlns:wps="http://schemas.microsoft.com/office/word/2010/wordprocessingShape" mc:Ignorable="w14 w15 w16se wp14">
   <w:footnote w:type="separator" w:id="-1">
     <w:p>
       <w:r>
@@ -8378,7 +8549,7 @@
 </file>
 
 <file path=word/header1.xml><?xml version="1.0" encoding="utf-8"?>
-<w:hdr xmlns:wpc="http://schemas.microsoft.com/office/word/2010/wordprocessingCanvas" xmlns:cx="http://schemas.microsoft.com/office/drawing/2014/chartex" xmlns:mc="http://schemas.openxmlformats.org/markup-compatibility/2006" xmlns:o="urn:schemas-microsoft-com:office:office" xmlns:r="http://schemas.openxmlformats.org/officeDocument/2006/relationships" xmlns:m="http://schemas.openxmlformats.org/officeDocument/2006/math" xmlns:v="urn:schemas-microsoft-com:vml" xmlns:wp14="http://schemas.microsoft.com/office/word/2010/wordprocessingDrawing" xmlns:wp="http://schemas.openxmlformats.org/drawingml/2006/wordprocessingDrawing" xmlns:w10="urn:schemas-microsoft-com:office:word" xmlns:w="http://schemas.openxmlformats.org/wordprocessingml/2006/main" xmlns:w14="http://schemas.microsoft.com/office/word/2010/wordml" xmlns:w15="http://schemas.microsoft.com/office/word/2012/wordml" xmlns:w16se="http://schemas.microsoft.com/office/word/2015/wordml/symex" xmlns:wpg="http://schemas.microsoft.com/office/word/2010/wordprocessingGroup" xmlns:wpi="http://schemas.microsoft.com/office/word/2010/wordprocessingInk" xmlns:wne="http://schemas.microsoft.com/office/word/2006/wordml" xmlns:wps="http://schemas.microsoft.com/office/word/2010/wordprocessingShape" mc:Ignorable="w14 w15 w16se wp14">
+<w:hdr xmlns:wpc="http://schemas.microsoft.com/office/word/2010/wordprocessingCanvas" xmlns:cx="http://schemas.microsoft.com/office/drawing/2014/chartex" xmlns:cx1="http://schemas.microsoft.com/office/drawing/2015/9/8/chartex" xmlns:mc="http://schemas.openxmlformats.org/markup-compatibility/2006" xmlns:o="urn:schemas-microsoft-com:office:office" xmlns:r="http://schemas.openxmlformats.org/officeDocument/2006/relationships" xmlns:m="http://schemas.openxmlformats.org/officeDocument/2006/math" xmlns:v="urn:schemas-microsoft-com:vml" xmlns:wp14="http://schemas.microsoft.com/office/word/2010/wordprocessingDrawing" xmlns:wp="http://schemas.openxmlformats.org/drawingml/2006/wordprocessingDrawing" xmlns:w10="urn:schemas-microsoft-com:office:word" xmlns:w="http://schemas.openxmlformats.org/wordprocessingml/2006/main" xmlns:w14="http://schemas.microsoft.com/office/word/2010/wordml" xmlns:w15="http://schemas.microsoft.com/office/word/2012/wordml" xmlns:w16se="http://schemas.microsoft.com/office/word/2015/wordml/symex" xmlns:wpg="http://schemas.microsoft.com/office/word/2010/wordprocessingGroup" xmlns:wpi="http://schemas.microsoft.com/office/word/2010/wordprocessingInk" xmlns:wne="http://schemas.microsoft.com/office/word/2006/wordml" xmlns:wps="http://schemas.microsoft.com/office/word/2010/wordprocessingShape" mc:Ignorable="w14 w15 w16se wp14">
   <w:p>
     <w:pPr>
       <w:rPr>
@@ -8459,7 +8630,7 @@
 </file>
 
 <file path=word/header2.xml><?xml version="1.0" encoding="utf-8"?>
-<w:hdr xmlns:wpc="http://schemas.microsoft.com/office/word/2010/wordprocessingCanvas" xmlns:cx="http://schemas.microsoft.com/office/drawing/2014/chartex" xmlns:mc="http://schemas.openxmlformats.org/markup-compatibility/2006" xmlns:o="urn:schemas-microsoft-com:office:office" xmlns:r="http://schemas.openxmlformats.org/officeDocument/2006/relationships" xmlns:m="http://schemas.openxmlformats.org/officeDocument/2006/math" xmlns:v="urn:schemas-microsoft-com:vml" xmlns:wp14="http://schemas.microsoft.com/office/word/2010/wordprocessingDrawing" xmlns:wp="http://schemas.openxmlformats.org/drawingml/2006/wordprocessingDrawing" xmlns:w10="urn:schemas-microsoft-com:office:word" xmlns:w="http://schemas.openxmlformats.org/wordprocessingml/2006/main" xmlns:w14="http://schemas.microsoft.com/office/word/2010/wordml" xmlns:w15="http://schemas.microsoft.com/office/word/2012/wordml" xmlns:w16se="http://schemas.microsoft.com/office/word/2015/wordml/symex" xmlns:wpg="http://schemas.microsoft.com/office/word/2010/wordprocessingGroup" xmlns:wpi="http://schemas.microsoft.com/office/word/2010/wordprocessingInk" xmlns:wne="http://schemas.microsoft.com/office/word/2006/wordml" xmlns:wps="http://schemas.microsoft.com/office/word/2010/wordprocessingShape" mc:Ignorable="w14 w15 w16se wp14">
+<w:hdr xmlns:wpc="http://schemas.microsoft.com/office/word/2010/wordprocessingCanvas" xmlns:cx="http://schemas.microsoft.com/office/drawing/2014/chartex" xmlns:cx1="http://schemas.microsoft.com/office/drawing/2015/9/8/chartex" xmlns:mc="http://schemas.openxmlformats.org/markup-compatibility/2006" xmlns:o="urn:schemas-microsoft-com:office:office" xmlns:r="http://schemas.openxmlformats.org/officeDocument/2006/relationships" xmlns:m="http://schemas.openxmlformats.org/officeDocument/2006/math" xmlns:v="urn:schemas-microsoft-com:vml" xmlns:wp14="http://schemas.microsoft.com/office/word/2010/wordprocessingDrawing" xmlns:wp="http://schemas.openxmlformats.org/drawingml/2006/wordprocessingDrawing" xmlns:w10="urn:schemas-microsoft-com:office:word" xmlns:w="http://schemas.openxmlformats.org/wordprocessingml/2006/main" xmlns:w14="http://schemas.microsoft.com/office/word/2010/wordml" xmlns:w15="http://schemas.microsoft.com/office/word/2012/wordml" xmlns:w16se="http://schemas.microsoft.com/office/word/2015/wordml/symex" xmlns:wpg="http://schemas.microsoft.com/office/word/2010/wordprocessingGroup" xmlns:wpi="http://schemas.microsoft.com/office/word/2010/wordprocessingInk" xmlns:wne="http://schemas.microsoft.com/office/word/2006/wordml" xmlns:wps="http://schemas.microsoft.com/office/word/2010/wordprocessingShape" mc:Ignorable="w14 w15 w16se wp14">
   <w:tbl>
     <w:tblPr>
       <w:tblW w:w="0" w:type="auto"/>
@@ -8506,7 +8677,13 @@
             <w:rPr>
               <w:b/>
             </w:rPr>
-            <w:t xml:space="preserve"> : BIMgo </w:t>
+            <w:t xml:space="preserve"> : BIMG</w:t>
+          </w:r>
+          <w:r>
+            <w:rPr>
+              <w:b/>
+            </w:rPr>
+            <w:t xml:space="preserve">o </w:t>
           </w:r>
         </w:p>
       </w:tc>
@@ -8534,21 +8711,11 @@
           <w:tcW w:w="6379" w:type="dxa"/>
         </w:tcPr>
         <w:p>
-          <w:r>
-            <w:fldChar w:fldCharType="begin"/>
-          </w:r>
-          <w:r>
-            <w:instrText xml:space="preserve"> TITLE  \* MERGEFORMAT </w:instrText>
-          </w:r>
-          <w:r>
-            <w:fldChar w:fldCharType="separate"/>
-          </w:r>
-          <w:r>
-            <w:t>Vision</w:t>
-          </w:r>
-          <w:r>
-            <w:fldChar w:fldCharType="end"/>
-          </w:r>
+          <w:fldSimple w:instr=" TITLE  \* MERGEFORMAT ">
+            <w:r>
+              <w:t>Vision</w:t>
+            </w:r>
+          </w:fldSimple>
           <w:r>
             <w:t xml:space="preserve"> Document</w:t>
           </w:r>
@@ -8578,7 +8745,7 @@
 </file>
 
 <file path=word/numbering.xml><?xml version="1.0" encoding="utf-8"?>
-<w:numbering xmlns:wpc="http://schemas.microsoft.com/office/word/2010/wordprocessingCanvas" xmlns:cx="http://schemas.microsoft.com/office/drawing/2014/chartex" xmlns:mc="http://schemas.openxmlformats.org/markup-compatibility/2006" xmlns:o="urn:schemas-microsoft-com:office:office" xmlns:r="http://schemas.openxmlformats.org/officeDocument/2006/relationships" xmlns:m="http://schemas.openxmlformats.org/officeDocument/2006/math" xmlns:v="urn:schemas-microsoft-com:vml" xmlns:wp14="http://schemas.microsoft.com/office/word/2010/wordprocessingDrawing" xmlns:wp="http://schemas.openxmlformats.org/drawingml/2006/wordprocessingDrawing" xmlns:w10="urn:schemas-microsoft-com:office:word" xmlns:w="http://schemas.openxmlformats.org/wordprocessingml/2006/main" xmlns:w14="http://schemas.microsoft.com/office/word/2010/wordml" xmlns:w15="http://schemas.microsoft.com/office/word/2012/wordml" xmlns:w16se="http://schemas.microsoft.com/office/word/2015/wordml/symex" xmlns:wpg="http://schemas.microsoft.com/office/word/2010/wordprocessingGroup" xmlns:wpi="http://schemas.microsoft.com/office/word/2010/wordprocessingInk" xmlns:wne="http://schemas.microsoft.com/office/word/2006/wordml" xmlns:wps="http://schemas.microsoft.com/office/word/2010/wordprocessingShape" mc:Ignorable="w14 w15 w16se wp14">
+<w:numbering xmlns:wpc="http://schemas.microsoft.com/office/word/2010/wordprocessingCanvas" xmlns:cx="http://schemas.microsoft.com/office/drawing/2014/chartex" xmlns:cx1="http://schemas.microsoft.com/office/drawing/2015/9/8/chartex" xmlns:mc="http://schemas.openxmlformats.org/markup-compatibility/2006" xmlns:o="urn:schemas-microsoft-com:office:office" xmlns:r="http://schemas.openxmlformats.org/officeDocument/2006/relationships" xmlns:m="http://schemas.openxmlformats.org/officeDocument/2006/math" xmlns:v="urn:schemas-microsoft-com:vml" xmlns:wp14="http://schemas.microsoft.com/office/word/2010/wordprocessingDrawing" xmlns:wp="http://schemas.openxmlformats.org/drawingml/2006/wordprocessingDrawing" xmlns:w10="urn:schemas-microsoft-com:office:word" xmlns:w="http://schemas.openxmlformats.org/wordprocessingml/2006/main" xmlns:w14="http://schemas.microsoft.com/office/word/2010/wordml" xmlns:w15="http://schemas.microsoft.com/office/word/2012/wordml" xmlns:w16se="http://schemas.microsoft.com/office/word/2015/wordml/symex" xmlns:wpg="http://schemas.microsoft.com/office/word/2010/wordprocessingGroup" xmlns:wpi="http://schemas.microsoft.com/office/word/2010/wordprocessingInk" xmlns:wne="http://schemas.microsoft.com/office/word/2006/wordml" xmlns:wps="http://schemas.microsoft.com/office/word/2010/wordprocessingShape" mc:Ignorable="w14 w15 w16se wp14">
   <w:abstractNum w:abstractNumId="0" w15:restartNumberingAfterBreak="0">
     <w:nsid w:val="FFFFFFFB"/>
     <w:multiLevelType w:val="multilevel"/>
@@ -9574,6 +9741,7 @@
     <w:lsdException w:name="Subtitle" w:qFormat="1"/>
     <w:lsdException w:name="Strong" w:qFormat="1"/>
     <w:lsdException w:name="Emphasis" w:qFormat="1"/>
+    <w:lsdException w:name="HTML Preformatted" w:uiPriority="99"/>
     <w:lsdException w:name="HTML Typewriter" w:semiHidden="1" w:unhideWhenUsed="1"/>
     <w:lsdException w:name="Normal Table" w:semiHidden="1" w:unhideWhenUsed="1"/>
     <w:lsdException w:name="Outline List 2" w:semiHidden="1" w:unhideWhenUsed="1"/>
@@ -10393,6 +10561,49 @@
       <w:szCs w:val="24"/>
     </w:rPr>
   </w:style>
+  <w:style w:type="paragraph" w:styleId="HTMLPreformatted">
+    <w:name w:val="HTML Preformatted"/>
+    <w:basedOn w:val="Normal"/>
+    <w:link w:val="HTMLPreformattedChar"/>
+    <w:uiPriority w:val="99"/>
+    <w:unhideWhenUsed/>
+    <w:rsid w:val="003D7AAB"/>
+    <w:pPr>
+      <w:widowControl/>
+      <w:tabs>
+        <w:tab w:val="left" w:pos="916"/>
+        <w:tab w:val="left" w:pos="1832"/>
+        <w:tab w:val="left" w:pos="2748"/>
+        <w:tab w:val="left" w:pos="3664"/>
+        <w:tab w:val="left" w:pos="4580"/>
+        <w:tab w:val="left" w:pos="5496"/>
+        <w:tab w:val="left" w:pos="6412"/>
+        <w:tab w:val="left" w:pos="7328"/>
+        <w:tab w:val="left" w:pos="8244"/>
+        <w:tab w:val="left" w:pos="9160"/>
+        <w:tab w:val="left" w:pos="10076"/>
+        <w:tab w:val="left" w:pos="10992"/>
+        <w:tab w:val="left" w:pos="11908"/>
+        <w:tab w:val="left" w:pos="12824"/>
+        <w:tab w:val="left" w:pos="13740"/>
+        <w:tab w:val="left" w:pos="14656"/>
+      </w:tabs>
+      <w:spacing w:line="240" w:lineRule="auto"/>
+    </w:pPr>
+    <w:rPr>
+      <w:rFonts w:ascii="Courier New" w:hAnsi="Courier New" w:cs="Courier New"/>
+    </w:rPr>
+  </w:style>
+  <w:style w:type="character" w:customStyle="1" w:styleId="HTMLPreformattedChar">
+    <w:name w:val="HTML Preformatted Char"/>
+    <w:basedOn w:val="DefaultParagraphFont"/>
+    <w:link w:val="HTMLPreformatted"/>
+    <w:uiPriority w:val="99"/>
+    <w:rsid w:val="003D7AAB"/>
+    <w:rPr>
+      <w:rFonts w:ascii="Courier New" w:hAnsi="Courier New" w:cs="Courier New"/>
+    </w:rPr>
+  </w:style>
 </w:styles>
 </file>
 

</xml_diff>